<commit_message>
add export open account + deposit
</commit_message>
<xml_diff>
--- a/server/public/file/OpenAccount.docx
+++ b/server/public/file/OpenAccount.docx
@@ -112,7 +112,15 @@
         <w:ind w:left="720" w:hanging="720"/>
       </w:pPr>
       <w:r>
-        <w:t xml:space="preserve">Họ Tên: </w:t>
+        <w:t xml:space="preserve">Họ </w:t>
+      </w:r>
+      <w:proofErr w:type="spellStart"/>
+      <w:r>
+        <w:t>Tên</w:t>
+      </w:r>
+      <w:proofErr w:type="spellEnd"/>
+      <w:r>
+        <w:t xml:space="preserve">: </w:t>
       </w:r>
       <w:r>
         <w:rPr>
@@ -139,8 +147,33 @@
         </w:tabs>
         <w:ind w:left="720" w:hanging="720"/>
       </w:pPr>
-      <w:r>
-        <w:t>Địa Chỉ: {GB_Street_}, {GB_Towndist_}, {Province_}, {GB_Country_}</w:t>
+      <w:proofErr w:type="spellStart"/>
+      <w:r>
+        <w:t>Địa</w:t>
+      </w:r>
+      <w:proofErr w:type="spellEnd"/>
+      <w:r>
+        <w:t xml:space="preserve"> Chỉ: {Street</w:t>
+      </w:r>
+      <w:r>
+        <w:t>}, {</w:t>
+      </w:r>
+      <w:proofErr w:type="spellStart"/>
+      <w:r>
+        <w:t>Towndist</w:t>
+      </w:r>
+      <w:proofErr w:type="spellEnd"/>
+      <w:r>
+        <w:t>_},</w:t>
+      </w:r>
+      <w:r>
+        <w:t xml:space="preserve"> {</w:t>
+      </w:r>
+      <w:r>
+        <w:t>City</w:t>
+      </w:r>
+      <w:r>
+        <w:t>_}</w:t>
       </w:r>
     </w:p>
     <w:p>
@@ -172,11 +205,52 @@
         <w:t xml:space="preserve"> {Identify_}</w:t>
       </w:r>
       <w:r>
-        <w:t xml:space="preserve"> Ngày Cấp {ValueDate_}</w:t>
+        <w:t xml:space="preserve"> </w:t>
+      </w:r>
+      <w:proofErr w:type="spellStart"/>
+      <w:r>
+        <w:t>Ngày</w:t>
+      </w:r>
+      <w:proofErr w:type="spellEnd"/>
+      <w:r>
+        <w:t xml:space="preserve"> </w:t>
+      </w:r>
+      <w:proofErr w:type="spellStart"/>
+      <w:r>
+        <w:t>Cấp</w:t>
+      </w:r>
+      <w:proofErr w:type="spellEnd"/>
+      <w:r>
+        <w:t xml:space="preserve"> {</w:t>
+      </w:r>
+      <w:proofErr w:type="spellStart"/>
+      <w:r>
+        <w:t>IssueDate</w:t>
+      </w:r>
+      <w:bookmarkStart w:id="0" w:name="_GoBack"/>
+      <w:bookmarkEnd w:id="0"/>
+      <w:proofErr w:type="spellEnd"/>
+      <w:r>
+        <w:t>}</w:t>
       </w:r>
       <w:r>
         <w:tab/>
-        <w:t xml:space="preserve">Số seri (Seri no.): </w:t>
+      </w:r>
+      <w:proofErr w:type="spellStart"/>
+      <w:r>
+        <w:t>Sô</w:t>
+      </w:r>
+      <w:proofErr w:type="spellEnd"/>
+      <w:r>
+        <w:t xml:space="preserve">́ </w:t>
+      </w:r>
+      <w:proofErr w:type="spellStart"/>
+      <w:r>
+        <w:t>seri</w:t>
+      </w:r>
+      <w:proofErr w:type="spellEnd"/>
+      <w:r>
+        <w:t xml:space="preserve"> (Seri no.): </w:t>
       </w:r>
     </w:p>
     <w:p>
@@ -197,8 +271,21 @@
           <w:tab w:val="center" w:leader="dot" w:pos="10206"/>
         </w:tabs>
       </w:pPr>
-      <w:r>
-        <w:t xml:space="preserve">Tiền tệ (Currency): </w:t>
+      <w:proofErr w:type="spellStart"/>
+      <w:r>
+        <w:t>Tiền</w:t>
+      </w:r>
+      <w:proofErr w:type="spellEnd"/>
+      <w:r>
+        <w:t xml:space="preserve"> </w:t>
+      </w:r>
+      <w:proofErr w:type="spellStart"/>
+      <w:r>
+        <w:t>tệ</w:t>
+      </w:r>
+      <w:proofErr w:type="spellEnd"/>
+      <w:r>
+        <w:t xml:space="preserve"> (Currency): </w:t>
       </w:r>
       <w:r>
         <w:rPr>
@@ -225,18 +312,62 @@
           <w:tab w:val="center" w:leader="dot" w:pos="10206"/>
         </w:tabs>
       </w:pPr>
-      <w:r>
-        <w:t>Ngày Phát hành:</w:t>
+      <w:proofErr w:type="spellStart"/>
+      <w:r>
+        <w:t>Ngày</w:t>
+      </w:r>
+      <w:proofErr w:type="spellEnd"/>
+      <w:r>
+        <w:t xml:space="preserve"> </w:t>
+      </w:r>
+      <w:proofErr w:type="spellStart"/>
+      <w:r>
+        <w:t>Phát</w:t>
+      </w:r>
+      <w:proofErr w:type="spellEnd"/>
+      <w:r>
+        <w:t xml:space="preserve"> </w:t>
+      </w:r>
+      <w:proofErr w:type="spellStart"/>
+      <w:proofErr w:type="gramStart"/>
+      <w:r>
+        <w:t>hành</w:t>
+      </w:r>
+      <w:proofErr w:type="spellEnd"/>
+      <w:r>
+        <w:t>:</w:t>
       </w:r>
       <w:r>
         <w:rPr>
           <w:noProof/>
         </w:rPr>
-        <w:t>{ValueDate_}</w:t>
+        <w:t>{</w:t>
+      </w:r>
+      <w:proofErr w:type="spellStart"/>
+      <w:proofErr w:type="gramEnd"/>
+      <w:r>
+        <w:rPr>
+          <w:noProof/>
+        </w:rPr>
+        <w:t>ValueDate</w:t>
+      </w:r>
+      <w:proofErr w:type="spellEnd"/>
+      <w:r>
+        <w:rPr>
+          <w:noProof/>
+        </w:rPr>
+        <w:t>_}</w:t>
       </w:r>
       <w:r>
         <w:tab/>
-        <w:t xml:space="preserve">Số TK (A/c no.): </w:t>
+      </w:r>
+      <w:proofErr w:type="spellStart"/>
+      <w:r>
+        <w:t>Sô</w:t>
+      </w:r>
+      <w:proofErr w:type="spellEnd"/>
+      <w:r>
+        <w:t xml:space="preserve">́ TK (A/c no.): </w:t>
       </w:r>
       <w:r>
         <w:rPr>
@@ -257,7 +388,36 @@
       </w:r>
       <w:r>
         <w:tab/>
-        <w:t xml:space="preserve">  Đồng sở hữu( co-ownership): </w:t>
+        <w:t xml:space="preserve"> </w:t>
+      </w:r>
+      <w:proofErr w:type="spellStart"/>
+      <w:r>
+        <w:t>Đồng</w:t>
+      </w:r>
+      <w:proofErr w:type="spellEnd"/>
+      <w:r>
+        <w:t xml:space="preserve"> </w:t>
+      </w:r>
+      <w:proofErr w:type="spellStart"/>
+      <w:r>
+        <w:t>sơ</w:t>
+      </w:r>
+      <w:proofErr w:type="spellEnd"/>
+      <w:r>
+        <w:t xml:space="preserve">̉ </w:t>
+      </w:r>
+      <w:proofErr w:type="spellStart"/>
+      <w:proofErr w:type="gramStart"/>
+      <w:r>
+        <w:t>hữu</w:t>
+      </w:r>
+      <w:proofErr w:type="spellEnd"/>
+      <w:r>
+        <w:t>( co</w:t>
+      </w:r>
+      <w:proofErr w:type="gramEnd"/>
+      <w:r>
+        <w:t xml:space="preserve">-ownership): </w:t>
       </w:r>
       <w:r>
         <w:rPr>
@@ -310,7 +470,35 @@
           <w:b/>
         </w:rPr>
         <w:tab/>
-        <w:t xml:space="preserve">               Trưởng đơn vị (Manager)</w:t>
+        <w:t xml:space="preserve">               </w:t>
+      </w:r>
+      <w:proofErr w:type="spellStart"/>
+      <w:r>
+        <w:rPr>
+          <w:b/>
+        </w:rPr>
+        <w:t>Trưởng</w:t>
+      </w:r>
+      <w:proofErr w:type="spellEnd"/>
+      <w:r>
+        <w:rPr>
+          <w:b/>
+        </w:rPr>
+        <w:t xml:space="preserve"> </w:t>
+      </w:r>
+      <w:proofErr w:type="spellStart"/>
+      <w:r>
+        <w:rPr>
+          <w:b/>
+        </w:rPr>
+        <w:t>đơn</w:t>
+      </w:r>
+      <w:proofErr w:type="spellEnd"/>
+      <w:r>
+        <w:rPr>
+          <w:b/>
+        </w:rPr>
+        <w:t xml:space="preserve"> vị (Manager)</w:t>
       </w:r>
     </w:p>
     <w:p>
@@ -367,8 +555,21 @@
           <w:tab w:val="left" w:leader="dot" w:pos="10490"/>
         </w:tabs>
       </w:pPr>
-      <w:r>
-        <w:t xml:space="preserve">Đơn vị mở thẻ (Branch): </w:t>
+      <w:proofErr w:type="spellStart"/>
+      <w:r>
+        <w:t>Đơn</w:t>
+      </w:r>
+      <w:proofErr w:type="spellEnd"/>
+      <w:r>
+        <w:t xml:space="preserve"> vị </w:t>
+      </w:r>
+      <w:proofErr w:type="spellStart"/>
+      <w:r>
+        <w:t>mơ</w:t>
+      </w:r>
+      <w:proofErr w:type="spellEnd"/>
+      <w:r>
+        <w:t xml:space="preserve">̉ thẻ (Branch): </w:t>
       </w:r>
       <w:r>
         <w:rPr>
@@ -378,8 +579,13 @@
       </w:r>
     </w:p>
     <w:p>
-      <w:r>
-        <w:t xml:space="preserve">Địa chỉ (Address): </w:t>
+      <w:proofErr w:type="spellStart"/>
+      <w:r>
+        <w:t>Địa</w:t>
+      </w:r>
+      <w:proofErr w:type="spellEnd"/>
+      <w:r>
+        <w:t xml:space="preserve"> chỉ (Address): </w:t>
       </w:r>
       <w:r>
         <w:rPr>
@@ -397,8 +603,21 @@
           <w:tab w:val="left" w:pos="7290"/>
         </w:tabs>
       </w:pPr>
-      <w:r>
-        <w:t xml:space="preserve">Điện thoại (Tel no): </w:t>
+      <w:proofErr w:type="spellStart"/>
+      <w:r>
+        <w:t>Điện</w:t>
+      </w:r>
+      <w:proofErr w:type="spellEnd"/>
+      <w:r>
+        <w:t xml:space="preserve"> </w:t>
+      </w:r>
+      <w:proofErr w:type="spellStart"/>
+      <w:r>
+        <w:t>thoại</w:t>
+      </w:r>
+      <w:proofErr w:type="spellEnd"/>
+      <w:r>
+        <w:t xml:space="preserve"> (Tel no): </w:t>
       </w:r>
       <w:r>
         <w:rPr>
@@ -439,6 +658,9 @@
         <w:gridCol w:w="2871"/>
       </w:tblGrid>
       <w:tr>
+        <w:trPr>
+          <w:trHeight w:val="773"/>
+        </w:trPr>
         <w:tc>
           <w:tcPr>
             <w:tcW w:w="1260" w:type="dxa"/>
@@ -458,12 +680,14 @@
                 <w:b/>
               </w:rPr>
             </w:pPr>
+            <w:proofErr w:type="spellStart"/>
             <w:r>
               <w:rPr>
                 <w:b/>
               </w:rPr>
               <w:t>Ngày</w:t>
             </w:r>
+            <w:proofErr w:type="spellEnd"/>
           </w:p>
           <w:p>
             <w:pPr>
@@ -528,11 +752,33 @@
                 <w:b/>
               </w:rPr>
             </w:pPr>
-            <w:r>
-              <w:rPr>
-                <w:b/>
-              </w:rPr>
-              <w:t>Số tiền GD</w:t>
+            <w:proofErr w:type="spellStart"/>
+            <w:r>
+              <w:rPr>
+                <w:b/>
+              </w:rPr>
+              <w:t>Sô</w:t>
+            </w:r>
+            <w:proofErr w:type="spellEnd"/>
+            <w:r>
+              <w:rPr>
+                <w:b/>
+              </w:rPr>
+              <w:t xml:space="preserve">́ </w:t>
+            </w:r>
+            <w:proofErr w:type="spellStart"/>
+            <w:r>
+              <w:rPr>
+                <w:b/>
+              </w:rPr>
+              <w:t>tiền</w:t>
+            </w:r>
+            <w:proofErr w:type="spellEnd"/>
+            <w:r>
+              <w:rPr>
+                <w:b/>
+              </w:rPr>
+              <w:t xml:space="preserve"> GD</w:t>
             </w:r>
           </w:p>
           <w:p>
@@ -563,12 +809,28 @@
                 <w:b/>
               </w:rPr>
             </w:pPr>
-            <w:r>
-              <w:rPr>
-                <w:b/>
-              </w:rPr>
-              <w:t>Số dư</w:t>
-            </w:r>
+            <w:proofErr w:type="spellStart"/>
+            <w:r>
+              <w:rPr>
+                <w:b/>
+              </w:rPr>
+              <w:t>Sô</w:t>
+            </w:r>
+            <w:proofErr w:type="spellEnd"/>
+            <w:r>
+              <w:rPr>
+                <w:b/>
+              </w:rPr>
+              <w:t xml:space="preserve">́ </w:t>
+            </w:r>
+            <w:proofErr w:type="spellStart"/>
+            <w:r>
+              <w:rPr>
+                <w:b/>
+              </w:rPr>
+              <w:t>dư</w:t>
+            </w:r>
+            <w:proofErr w:type="spellEnd"/>
           </w:p>
           <w:p>
             <w:pPr>
@@ -598,12 +860,28 @@
                 <w:b/>
               </w:rPr>
             </w:pPr>
-            <w:r>
-              <w:rPr>
-                <w:b/>
-              </w:rPr>
-              <w:t>Lãi suất</w:t>
-            </w:r>
+            <w:proofErr w:type="spellStart"/>
+            <w:r>
+              <w:rPr>
+                <w:b/>
+              </w:rPr>
+              <w:t>Lãi</w:t>
+            </w:r>
+            <w:proofErr w:type="spellEnd"/>
+            <w:r>
+              <w:rPr>
+                <w:b/>
+              </w:rPr>
+              <w:t xml:space="preserve"> </w:t>
+            </w:r>
+            <w:proofErr w:type="spellStart"/>
+            <w:r>
+              <w:rPr>
+                <w:b/>
+              </w:rPr>
+              <w:t>suất</w:t>
+            </w:r>
+            <w:proofErr w:type="spellEnd"/>
           </w:p>
           <w:p>
             <w:pPr>
@@ -651,6 +929,9 @@
         </w:tc>
       </w:tr>
       <w:tr>
+        <w:trPr>
+          <w:trHeight w:val="260"/>
+        </w:trPr>
         <w:tc>
           <w:tcPr>
             <w:tcW w:w="1260" w:type="dxa"/>
@@ -781,10 +1062,7 @@
         </w:tabs>
       </w:pPr>
     </w:p>
-    <w:p>
-      <w:bookmarkStart w:id="0" w:name="_GoBack"/>
-      <w:bookmarkEnd w:id="0"/>
-    </w:p>
+    <w:p/>
     <w:sectPr>
       <w:pgSz w:w="12240" w:h="15840"/>
       <w:pgMar w:top="1440" w:right="1440" w:bottom="1440" w:left="1440" w:header="720" w:footer="720" w:gutter="0"/>

</xml_diff>